<commit_message>
Finished Life purpose statement
</commit_message>
<xml_diff>
--- a/Life Purpose Statement.docx
+++ b/Life Purpose Statement.docx
@@ -8,25 +8,25 @@
         <w:ind w:right="0" w:left="0" w:firstLine="0"/>
         <w:jc w:val="left"/>
         <w:rPr>
-          <w:rFonts w:ascii="Courier New" w:hAnsi="Courier New" w:cs="Courier New" w:eastAsia="Courier New"/>
+          <w:rFonts w:ascii="Roboto Medium" w:hAnsi="Roboto Medium" w:cs="Roboto Medium" w:eastAsia="Roboto Medium"/>
           <w:color w:val="auto"/>
           <w:spacing w:val="0"/>
           <w:position w:val="0"/>
-          <w:sz w:val="22"/>
+          <w:sz w:val="28"/>
           <w:shd w:fill="auto" w:val="clear"/>
         </w:rPr>
       </w:pPr>
       <w:r>
         <w:rPr>
-          <w:rFonts w:ascii="Courier New" w:hAnsi="Courier New" w:cs="Courier New" w:eastAsia="Courier New"/>
+          <w:rFonts w:ascii="Roboto Medium" w:hAnsi="Roboto Medium" w:cs="Roboto Medium" w:eastAsia="Roboto Medium"/>
           <w:color w:val="auto"/>
           <w:spacing w:val="0"/>
           <w:position w:val="0"/>
-          <w:sz w:val="22"/>
+          <w:sz w:val="28"/>
           <w:shd w:fill="auto" w:val="clear"/>
         </w:rPr>
         <w:tab/>
-        <w:t xml:space="preserve">After graduating high school, I plan to attend a 4-year college. I made this decision because engineering has been my field of interest for a long time and a career in engineering requires a college education. My strongest and favorite subjects in school are mat and science, so engineering will be a good fit for me. I have been admitted by five colleges and am waiting to receive decisions from five more. Of those ten schools, my first choice is MIT, from which I have not received a decision yet, and Notre Dame, where I have been admitted, is my second choice. I plan to study electrical or mechanical engineering. While in college, I plan to participate in engineering-focused clubs like MIT's underwater robotics team, Notre Dame's Baja SAE, and the Engineers Without Borders chapters at both schools as well as other clubs and activities I find interesting, such as the ballroom dance club and intramural sports at both schools. I will volunteer locally when opportunities arise </w:t>
+        <w:t xml:space="preserve">After graduating high school, I plan to attend a 4-year college. I made this decision because engineering has been my field of interest for a long time and a career in engineering requires a college education. My strongest and favorite subjects in school are mat and science, so engineering will be a good fit for me. I have been admitted by five colleges and am waiting to receive decisions from five more. Of those ten schools, my first choice is MIT, from which I have not received a decision yet, and Notre Dame, where I have been admitted, is my second choice. I plan to study electrical or mechanical engineering. While in college, I plan to participate in engineering-focused clubs like MIT's underwater robotics team, Notre Dame's Baja SAE, and the Engineers Without Borders chapters at both schools as well as other clubs and activities I find interesting, such as the ballroom dance club and intramural sports at both schools. I will volunteer locally when opportunities arise, both at school and at home. I want to study abroad at some point during college.</w:t>
       </w:r>
     </w:p>
     <w:p>
@@ -35,24 +35,25 @@
         <w:ind w:right="0" w:left="0" w:firstLine="0"/>
         <w:jc w:val="left"/>
         <w:rPr>
-          <w:rFonts w:ascii="Courier New" w:hAnsi="Courier New" w:cs="Courier New" w:eastAsia="Courier New"/>
+          <w:rFonts w:ascii="Roboto Medium" w:hAnsi="Roboto Medium" w:cs="Roboto Medium" w:eastAsia="Roboto Medium"/>
           <w:color w:val="auto"/>
           <w:spacing w:val="0"/>
           <w:position w:val="0"/>
-          <w:sz w:val="22"/>
+          <w:sz w:val="28"/>
           <w:shd w:fill="auto" w:val="clear"/>
         </w:rPr>
       </w:pPr>
       <w:r>
         <w:rPr>
-          <w:rFonts w:ascii="Courier New" w:hAnsi="Courier New" w:cs="Courier New" w:eastAsia="Courier New"/>
+          <w:rFonts w:ascii="Roboto Medium" w:hAnsi="Roboto Medium" w:cs="Roboto Medium" w:eastAsia="Roboto Medium"/>
           <w:color w:val="auto"/>
           <w:spacing w:val="0"/>
           <w:position w:val="0"/>
-          <w:sz w:val="22"/>
+          <w:sz w:val="28"/>
           <w:shd w:fill="auto" w:val="clear"/>
         </w:rPr>
         <w:tab/>
+        <w:t xml:space="preserve">After college, I will start working as an engineer. I will probably move for work several times in the years after graduation, and I hope to work abroad, ideally in Europe, for a few years. If I work for a company that offers to pay for some or all of a graduate education, I will try to take advantage of that and earn a master's degree in some kind of engineering. During this time, I will continue to volunteer and be active in my community in as many ways as I can. I have always thought that Habitat for Humanity is a cool charity, so I would like to start volunteering with them at some point. I also want to volunteer for Engineers Without Borders after graduation if I am able to.</w:t>
       </w:r>
     </w:p>
     <w:p>
@@ -61,24 +62,25 @@
         <w:ind w:right="0" w:left="0" w:firstLine="0"/>
         <w:jc w:val="left"/>
         <w:rPr>
-          <w:rFonts w:ascii="Courier New" w:hAnsi="Courier New" w:cs="Courier New" w:eastAsia="Courier New"/>
+          <w:rFonts w:ascii="Roboto Medium" w:hAnsi="Roboto Medium" w:cs="Roboto Medium" w:eastAsia="Roboto Medium"/>
           <w:color w:val="auto"/>
           <w:spacing w:val="0"/>
           <w:position w:val="0"/>
-          <w:sz w:val="22"/>
+          <w:sz w:val="28"/>
           <w:shd w:fill="auto" w:val="clear"/>
         </w:rPr>
       </w:pPr>
       <w:r>
         <w:rPr>
-          <w:rFonts w:ascii="Courier New" w:hAnsi="Courier New" w:cs="Courier New" w:eastAsia="Courier New"/>
+          <w:rFonts w:ascii="Roboto Medium" w:hAnsi="Roboto Medium" w:cs="Roboto Medium" w:eastAsia="Roboto Medium"/>
           <w:color w:val="auto"/>
           <w:spacing w:val="0"/>
           <w:position w:val="0"/>
-          <w:sz w:val="22"/>
+          <w:sz w:val="28"/>
           <w:shd w:fill="auto" w:val="clear"/>
         </w:rPr>
         <w:tab/>
+        <w:t xml:space="preserve">Eventually, I am not sure when, I will settle down, buy a house, and maybe start a family. At that point, I will look for long-term opportunities to make a difference in my community. This includes becoming an assistant scoutmaster, volunteering with local organizations, and perhaps someday try to enter local government. These plans will probably change; I don't know what I will be doing in a month, much less a decade. Nevertheless, these are my life goals as they stand now.</w:t>
       </w:r>
     </w:p>
   </w:body>

</xml_diff>

<commit_message>
Added new files and updated life purpose statement
</commit_message>
<xml_diff>
--- a/Life Purpose Statement.docx
+++ b/Life Purpose Statement.docx
@@ -26,7 +26,7 @@
           <w:shd w:fill="auto" w:val="clear"/>
         </w:rPr>
         <w:tab/>
-        <w:t xml:space="preserve">After graduating high school, I plan to attend a 4-year college. I made this decision because engineering has been my field of interest for a long time and a career in engineering requires a college education. My strongest and favorite subjects in school are mat and science, so engineering will be a good fit for me. I have been admitted by five colleges and am waiting to receive decisions from five more. Of those ten schools, my first choice is MIT, from which I have not received a decision yet, and Notre Dame, where I have been admitted, is my second choice. I plan to study electrical or mechanical engineering. While in college, I plan to participate in engineering-focused clubs like MIT's underwater robotics team, Notre Dame's Baja SAE, and the Engineers Without Borders chapters at both schools as well as other clubs and activities I find interesting, such as the ballroom dance club and intramural sports at both schools. I will volunteer locally when opportunities arise, both at school and at home. I want to study abroad at some point during college.</w:t>
+        <w:t xml:space="preserve">After graduating high school, I plan to attend a 4-year college. I made this decision because engineering has been my field of interest for a long time and a career in engineering requires a college education. My strongest and favorite subjects in school are mat and science, so engineering will be a good fit for me. I will be attending Notre Dame in the fall, studying electrical engineering. I may decide to change to mechanical or computer engineering. I plan to become involved in clubs like Baja SAE and robotic football as well as ones not related to engineering, such as ballroom dancing. I will volunteer locally when opportunities arise, both at school and at home. I want to study abroad at some point during college.</w:t>
       </w:r>
     </w:p>
     <w:p>
@@ -53,7 +53,7 @@
           <w:shd w:fill="auto" w:val="clear"/>
         </w:rPr>
         <w:tab/>
-        <w:t xml:space="preserve">After college, I will start working as an engineer. I will probably move for work several times in the years after graduation, and I hope to work abroad, ideally in Europe, for a few years. If I work for a company that offers to pay for some or all of a graduate education, I will try to take advantage of that and earn a master's degree in some kind of engineering. During this time, I will continue to volunteer and be active in my community in as many ways as I can. I have always thought that Habitat for Humanity is a cool charity, so I would like to start volunteering with them at some point. I also want to volunteer for Engineers Without Borders after graduation if I am able to.</w:t>
+        <w:t xml:space="preserve">After college, I will start working as an engineer. I will probably move for work several times in the years after graduation, and I hope to work abroad, ideally in Europe, for a few years. If I work for a company that offers to pay for some or all of a graduate education, I will try to take advantage of that and earn a master's degree in some kind of engineering. During this time, I will continue to volunteer and be active in my community in as many ways as I can. I have always thought that Habitat for Humanity is an interesting charity, so I would like to start volunteering with them at some point. I also want to volunteer for Engineers Without Borders after graduation if I am able to.</w:t>
       </w:r>
     </w:p>
     <w:p>

</xml_diff>

<commit_message>
Fixed a typo in my life purpose statement
</commit_message>
<xml_diff>
--- a/Life Purpose Statement.docx
+++ b/Life Purpose Statement.docx
@@ -26,7 +26,7 @@
           <w:shd w:fill="auto" w:val="clear"/>
         </w:rPr>
         <w:tab/>
-        <w:t xml:space="preserve">After graduating high school, I plan to attend a 4-year college. I made this decision because engineering has been my field of interest for a long time and a career in engineering requires a college education. My strongest and favorite subjects in school are mat and science, so engineering will be a good fit for me. I will be attending Notre Dame in the fall, studying electrical engineering. I may decide to change to mechanical or computer engineering. I plan to become involved in clubs like Baja SAE and robotic football as well as ones not related to engineering, such as ballroom dancing. I will volunteer locally when opportunities arise, both at school and at home. I want to study abroad at some point during college.</w:t>
+        <w:t xml:space="preserve">After graduating high school, I plan to attend a 4-year college. I made this decision because engineering has been my field of interest for a long time and a career in engineering requires a college education. My strongest and favorite subjects in school are math and science, so engineering will be a good fit for me. I will be attending Notre Dame in the fall, studying electrical engineering. I may decide to change to mechanical or computer engineering. I plan to become involved in clubs like Baja SAE and robotic football as well as ones not related to engineering, such as ballroom dancing. I will volunteer locally when opportunities arise, both at school and at home. I want to study abroad at some point during college.</w:t>
       </w:r>
     </w:p>
     <w:p>
@@ -53,7 +53,7 @@
           <w:shd w:fill="auto" w:val="clear"/>
         </w:rPr>
         <w:tab/>
-        <w:t xml:space="preserve">After college, I will start working as an engineer. I will probably move for work several times in the years after graduation, and I hope to work abroad, ideally in Europe, for a few years. If I work for a company that offers to pay for some or all of a graduate education, I will try to take advantage of that and earn a master's degree in some kind of engineering. During this time, I will continue to volunteer and be active in my community in as many ways as I can. I have always thought that Habitat for Humanity is an interesting charity, so I would like to start volunteering with them at some point. I also want to volunteer for Engineers Without Borders after graduation if I am able to.</w:t>
+        <w:t xml:space="preserve">After college, I will start working as an engineer. I will probably move for work several times in the years after graduation, and I hope to work abroad, ideally in Europe, for a few years. I may eventually earn my master's and doctorate degrees, but that is dependent on where I work and a handful of other factors. During this time, I will continue to volunteer and be active in my community in as many ways as I can. I have always thought that Habitat for Humanity is an interesting charity, so I would like to start volunteering with them at some point. I also want to volunteer for Engineers Without Borders after graduation if I am able to.</w:t>
       </w:r>
     </w:p>
     <w:p>

</xml_diff>